<commit_message>
Corrected minor grammar/formatting issues
</commit_message>
<xml_diff>
--- a/output/resume.docx
+++ b/output/resume.docx
@@ -122,13 +122,7 @@
         <w:rPr>
           <w:i/>
         </w:rPr>
-        <w:t xml:space="preserve"> </w:t>
-      </w:r>
-      <w:r>
-        <w:rPr>
-          <w:i/>
-        </w:rPr>
-        <w:t xml:space="preserve">Mono No Aware and the Tanuki in</w:t>
+        <w:t xml:space="preserve">: Mono No Aware and the Tanuki in</w:t>
       </w:r>
       <w:r>
         <w:rPr>
@@ -1066,7 +1060,7 @@
         <w:rPr>
           <w:b/>
         </w:rPr>
-        <w:t xml:space="preserve">Guile</w:t>
+        <w:t xml:space="preserve">Guile Scheme</w:t>
       </w:r>
       <w:r>
         <w:t xml:space="preserve">,</w:t>
@@ -1263,7 +1257,7 @@
           <w:rPr>
             <w:rStyle w:val="Hyperlink"/>
           </w:rPr>
-          <w:t xml:space="preserve">Exclamat!ion</w:t>
+          <w:t xml:space="preserve">Exclamat!on</w:t>
         </w:r>
       </w:hyperlink>
       <w:r>

</xml_diff>

<commit_message>
Added references to HTML and CSS
</commit_message>
<xml_diff>
--- a/output/resume.docx
+++ b/output/resume.docx
@@ -1073,6 +1073,30 @@
           <w:b/>
         </w:rPr>
         <w:t xml:space="preserve">Java</w:t>
+      </w:r>
+      <w:r>
+        <w:t xml:space="preserve">,</w:t>
+      </w:r>
+      <w:r>
+        <w:t xml:space="preserve"> </w:t>
+      </w:r>
+      <w:r>
+        <w:rPr>
+          <w:b/>
+        </w:rPr>
+        <w:t xml:space="preserve">HTML</w:t>
+      </w:r>
+      <w:r>
+        <w:t xml:space="preserve">,</w:t>
+      </w:r>
+      <w:r>
+        <w:t xml:space="preserve"> </w:t>
+      </w:r>
+      <w:r>
+        <w:rPr>
+          <w:b/>
+        </w:rPr>
+        <w:t xml:space="preserve">CSS</w:t>
       </w:r>
     </w:p>
     <w:p>

</xml_diff>

<commit_message>
Final check with all current changes, spellcheck included
</commit_message>
<xml_diff>
--- a/output/resume.docx
+++ b/output/resume.docx
@@ -42,7 +42,7 @@
         <w:t xml:space="preserve"> </w:t>
       </w:r>
       <w:r>
-        <w:t xml:space="preserve">things, and spend as much time as I have available</w:t>
+        <w:t xml:space="preserve">things, and I spend as much time as I have available</w:t>
       </w:r>
       <w:r>
         <w:t xml:space="preserve"> </w:t>
@@ -87,7 +87,7 @@
         <w:t xml:space="preserve">MA, English Literature</w:t>
       </w:r>
       <w:r>
-        <w:t xml:space="preserve">; Exeter University</w:t>
+        <w:t xml:space="preserve">; The University of Exeter</w:t>
       </w:r>
     </w:p>
     <w:p>
@@ -293,7 +293,7 @@
         </w:numPr>
       </w:pPr>
       <w:r>
-        <w:t xml:space="preserve">Identifying bugs, communicating bugs to customers,</w:t>
+        <w:t xml:space="preserve">Identifying bugs, communicating fixes to customers,</w:t>
       </w:r>
       <w:r>
         <w:t xml:space="preserve"> </w:t>
@@ -403,7 +403,7 @@
         <w:t xml:space="preserve"> </w:t>
       </w:r>
       <w:r>
-        <w:t xml:space="preserve">system to Windows 10</w:t>
+        <w:t xml:space="preserve">systems to Windows 10</w:t>
       </w:r>
     </w:p>
     <w:p>
@@ -464,17 +464,6 @@
     </w:p>
     <w:p>
       <w:pPr>
-        <w:numPr>
-          <w:numId w:val="1002"/>
-          <w:ilvl w:val="0"/>
-        </w:numPr>
-      </w:pPr>
-      <w:r>
-        <w:t xml:space="preserve">Process documentation</w:t>
-      </w:r>
-    </w:p>
-    <w:p>
-      <w:pPr>
         <w:pStyle w:val="FirstParagraph"/>
       </w:pPr>
       <w:r>
@@ -500,7 +489,7 @@
         </w:numPr>
       </w:pPr>
       <w:r>
-        <w:t xml:space="preserve">Undertaking hardware repairs on a range of Lenovo</w:t>
+        <w:t xml:space="preserve">Undertaking hardware repairs on a range of Lenovo and Apple</w:t>
       </w:r>
       <w:r>
         <w:t xml:space="preserve"> </w:t>
@@ -517,24 +506,13 @@
         </w:numPr>
       </w:pPr>
       <w:r>
-        <w:t xml:space="preserve">Responding to support tickets and answering phone</w:t>
+        <w:t xml:space="preserve">Responding to high volume support tickets and answering phone</w:t>
       </w:r>
       <w:r>
         <w:t xml:space="preserve"> </w:t>
       </w:r>
       <w:r>
         <w:t xml:space="preserve">calls, as well as interfacing directly with customers</w:t>
-      </w:r>
-    </w:p>
-    <w:p>
-      <w:pPr>
-        <w:numPr>
-          <w:numId w:val="1003"/>
-          <w:ilvl w:val="0"/>
-        </w:numPr>
-      </w:pPr>
-      <w:r>
-        <w:t xml:space="preserve">Process documentation</w:t>
       </w:r>
     </w:p>
     <w:p>
@@ -655,7 +633,7 @@
         <w:t xml:space="preserve"> </w:t>
       </w:r>
       <w:r>
-        <w:t xml:space="preserve">a similar setup</w:t>
+        <w:t xml:space="preserve">a similar setup to the above</w:t>
       </w:r>
     </w:p>
     <w:p>
@@ -763,7 +741,7 @@
         <w:t xml:space="preserve"> </w:t>
       </w:r>
       <w:r>
-        <w:t xml:space="preserve">out with OSS projects wherever I can.</w:t>
+        <w:t xml:space="preserve">out with FOSS projects wherever I can.</w:t>
       </w:r>
     </w:p>
     <w:p>
@@ -890,13 +868,13 @@
         <w:t xml:space="preserve"> </w:t>
       </w:r>
       <w:r>
-        <w:t xml:space="preserve">In my current role, I do a lot of work in SQL.</w:t>
-      </w:r>
-      <w:r>
-        <w:t xml:space="preserve"> </w:t>
-      </w:r>
-      <w:r>
-        <w:t xml:space="preserve">This work ranges from data uploads to mass alterations of existing data.</w:t>
+        <w:t xml:space="preserve">In my current role I do a lot of work in SQL,</w:t>
+      </w:r>
+      <w:r>
+        <w:t xml:space="preserve"> </w:t>
+      </w:r>
+      <w:r>
+        <w:t xml:space="preserve">ranging from data uploads to mass alterations of existing data.</w:t>
       </w:r>
       <w:r>
         <w:t xml:space="preserve"> </w:t>
@@ -1418,7 +1396,7 @@
         <w:t xml:space="preserve"> </w:t>
       </w:r>
       <w:r>
-        <w:t xml:space="preserve">• +44 07543507494 • 24 years old</w:t>
+        <w:t xml:space="preserve">• +44 07543507494 • DoB 25/02/1994</w:t>
       </w:r>
       <w:r>
         <w:br w:type="textWrapping"/>

</xml_diff>

<commit_message>
Updated links to gitlab, updated website
</commit_message>
<xml_diff>
--- a/output/resume.docx
+++ b/output/resume.docx
@@ -675,7 +675,7 @@
         <w:t xml:space="preserve"> </w:t>
       </w:r>
       <w:r>
-        <w:t xml:space="preserve">is built using Hugo and CI</w:t>
+        <w:t xml:space="preserve">is built using Sphinx and CI</w:t>
       </w:r>
       <w:r>
         <w:t xml:space="preserve"> </w:t>
@@ -711,7 +711,7 @@
           <w:rPr>
             <w:rStyle w:val="Hyperlink"/>
           </w:rPr>
-          <w:t xml:space="preserve">GitHub</w:t>
+          <w:t xml:space="preserve">GitLab</w:t>
         </w:r>
       </w:hyperlink>
     </w:p>

</xml_diff>